<commit_message>
working api with current day and 5 day forcast
</commit_message>
<xml_diff>
--- a/Assets/API calls.docx
+++ b/Assets/API calls.docx
@@ -117,7 +117,29 @@
           <w:szCs w:val="21"/>
           <w:shd w:val="clear" w:color="auto" w:fill="F2F2F2"/>
         </w:rPr>
-        <w:t>api.openweathermap.org/data/2.5/weather?q=</w:t>
+        <w:t>api.openweathermap.org/data/2.5/</w:t>
+      </w:r>
+      <w:proofErr w:type="spellStart"/>
+      <w:r>
+        <w:rPr>
+          <w:rFonts w:ascii="Courier New" w:hAnsi="Courier New" w:cs="Courier New"/>
+          <w:color w:val="48484A"/>
+          <w:sz w:val="21"/>
+          <w:szCs w:val="21"/>
+          <w:shd w:val="clear" w:color="auto" w:fill="F2F2F2"/>
+        </w:rPr>
+        <w:t>weather?q</w:t>
+      </w:r>
+      <w:proofErr w:type="spellEnd"/>
+      <w:r>
+        <w:rPr>
+          <w:rFonts w:ascii="Courier New" w:hAnsi="Courier New" w:cs="Courier New"/>
+          <w:color w:val="48484A"/>
+          <w:sz w:val="21"/>
+          <w:szCs w:val="21"/>
+          <w:shd w:val="clear" w:color="auto" w:fill="F2F2F2"/>
+        </w:rPr>
+        <w:t>=</w:t>
       </w:r>
       <w:r>
         <w:rPr>
@@ -138,7 +160,29 @@
           <w:szCs w:val="21"/>
           <w:shd w:val="clear" w:color="auto" w:fill="F2F2F2"/>
         </w:rPr>
-        <w:t>&amp;appid=</w:t>
+        <w:t>&amp;</w:t>
+      </w:r>
+      <w:proofErr w:type="spellStart"/>
+      <w:r>
+        <w:rPr>
+          <w:rFonts w:ascii="Courier New" w:hAnsi="Courier New" w:cs="Courier New"/>
+          <w:color w:val="48484A"/>
+          <w:sz w:val="21"/>
+          <w:szCs w:val="21"/>
+          <w:shd w:val="clear" w:color="auto" w:fill="F2F2F2"/>
+        </w:rPr>
+        <w:t>appid</w:t>
+      </w:r>
+      <w:proofErr w:type="spellEnd"/>
+      <w:r>
+        <w:rPr>
+          <w:rFonts w:ascii="Courier New" w:hAnsi="Courier New" w:cs="Courier New"/>
+          <w:color w:val="48484A"/>
+          <w:sz w:val="21"/>
+          <w:szCs w:val="21"/>
+          <w:shd w:val="clear" w:color="auto" w:fill="F2F2F2"/>
+        </w:rPr>
+        <w:t>=</w:t>
       </w:r>
       <w:hyperlink r:id="rId4" w:tgtFrame="_blank" w:history="1">
         <w:r>
@@ -172,8 +216,19 @@
           <w:color w:val="202020"/>
           <w:shd w:val="clear" w:color="auto" w:fill="FFFFFF"/>
         </w:rPr>
-        <w:t>5 day forcast</w:t>
-      </w:r>
+        <w:t xml:space="preserve">5 day </w:t>
+      </w:r>
+      <w:proofErr w:type="spellStart"/>
+      <w:r>
+        <w:rPr>
+          <w:rStyle w:val="Strong"/>
+          <w:rFonts w:ascii="Helvetica" w:hAnsi="Helvetica" w:cs="Helvetica"/>
+          <w:color w:val="202020"/>
+          <w:shd w:val="clear" w:color="auto" w:fill="FFFFFF"/>
+        </w:rPr>
+        <w:t>forcast</w:t>
+      </w:r>
+      <w:proofErr w:type="spellEnd"/>
     </w:p>
     <w:p>
       <w:pPr>
@@ -273,7 +328,29 @@
           <w:szCs w:val="21"/>
           <w:shd w:val="clear" w:color="auto" w:fill="F2F2F2"/>
         </w:rPr>
-        <w:t>api.openweathermap.org/data/2.5/forecast?q=</w:t>
+        <w:t>api.openweathermap.org/data/2.5/</w:t>
+      </w:r>
+      <w:proofErr w:type="spellStart"/>
+      <w:r>
+        <w:rPr>
+          <w:rFonts w:ascii="Courier New" w:hAnsi="Courier New" w:cs="Courier New"/>
+          <w:color w:val="48484A"/>
+          <w:sz w:val="21"/>
+          <w:szCs w:val="21"/>
+          <w:shd w:val="clear" w:color="auto" w:fill="F2F2F2"/>
+        </w:rPr>
+        <w:t>forecast?q</w:t>
+      </w:r>
+      <w:proofErr w:type="spellEnd"/>
+      <w:r>
+        <w:rPr>
+          <w:rFonts w:ascii="Courier New" w:hAnsi="Courier New" w:cs="Courier New"/>
+          <w:color w:val="48484A"/>
+          <w:sz w:val="21"/>
+          <w:szCs w:val="21"/>
+          <w:shd w:val="clear" w:color="auto" w:fill="F2F2F2"/>
+        </w:rPr>
+        <w:t>=</w:t>
       </w:r>
       <w:r>
         <w:rPr>
@@ -294,7 +371,29 @@
           <w:szCs w:val="21"/>
           <w:shd w:val="clear" w:color="auto" w:fill="F2F2F2"/>
         </w:rPr>
-        <w:t>&amp;appid=</w:t>
+        <w:t>&amp;</w:t>
+      </w:r>
+      <w:proofErr w:type="spellStart"/>
+      <w:r>
+        <w:rPr>
+          <w:rFonts w:ascii="Courier New" w:hAnsi="Courier New" w:cs="Courier New"/>
+          <w:color w:val="48484A"/>
+          <w:sz w:val="21"/>
+          <w:szCs w:val="21"/>
+          <w:shd w:val="clear" w:color="auto" w:fill="F2F2F2"/>
+        </w:rPr>
+        <w:t>appid</w:t>
+      </w:r>
+      <w:proofErr w:type="spellEnd"/>
+      <w:r>
+        <w:rPr>
+          <w:rFonts w:ascii="Courier New" w:hAnsi="Courier New" w:cs="Courier New"/>
+          <w:color w:val="48484A"/>
+          <w:sz w:val="21"/>
+          <w:szCs w:val="21"/>
+          <w:shd w:val="clear" w:color="auto" w:fill="F2F2F2"/>
+        </w:rPr>
+        <w:t>=</w:t>
       </w:r>
       <w:hyperlink r:id="rId5" w:tgtFrame="_blank" w:history="1">
         <w:r>
@@ -619,7 +718,29 @@
           <w:szCs w:val="21"/>
           <w:shd w:val="clear" w:color="auto" w:fill="F2F2F2"/>
         </w:rPr>
-        <w:t>&amp;appid=</w:t>
+        <w:t>&amp;</w:t>
+      </w:r>
+      <w:proofErr w:type="spellStart"/>
+      <w:r>
+        <w:rPr>
+          <w:rFonts w:ascii="Courier New" w:hAnsi="Courier New" w:cs="Courier New"/>
+          <w:color w:val="48484A"/>
+          <w:sz w:val="21"/>
+          <w:szCs w:val="21"/>
+          <w:shd w:val="clear" w:color="auto" w:fill="F2F2F2"/>
+        </w:rPr>
+        <w:t>appid</w:t>
+      </w:r>
+      <w:proofErr w:type="spellEnd"/>
+      <w:r>
+        <w:rPr>
+          <w:rFonts w:ascii="Courier New" w:hAnsi="Courier New" w:cs="Courier New"/>
+          <w:color w:val="48484A"/>
+          <w:sz w:val="21"/>
+          <w:szCs w:val="21"/>
+          <w:shd w:val="clear" w:color="auto" w:fill="F2F2F2"/>
+        </w:rPr>
+        <w:t>=</w:t>
       </w:r>
       <w:r>
         <w:rPr>
@@ -657,8 +778,19 @@
           <w:color w:val="202020"/>
           <w:shd w:val="clear" w:color="auto" w:fill="FFFFFF"/>
         </w:rPr>
-        <w:t>Current day + 5 day forcast</w:t>
-      </w:r>
+        <w:t xml:space="preserve">Current day + 5 day </w:t>
+      </w:r>
+      <w:proofErr w:type="spellStart"/>
+      <w:r>
+        <w:rPr>
+          <w:rStyle w:val="Strong"/>
+          <w:rFonts w:ascii="Helvetica" w:hAnsi="Helvetica" w:cs="Helvetica"/>
+          <w:color w:val="202020"/>
+          <w:shd w:val="clear" w:color="auto" w:fill="FFFFFF"/>
+        </w:rPr>
+        <w:t>forcast</w:t>
+      </w:r>
+      <w:proofErr w:type="spellEnd"/>
     </w:p>
     <w:p>
       <w:pPr>
@@ -719,7 +851,27 @@
           <w:szCs w:val="21"/>
           <w:shd w:val="clear" w:color="auto" w:fill="F2F2F2"/>
         </w:rPr>
-        <w:t>https://api.openweathermap.org/data/2.5/onecall?lat=</w:t>
+        <w:t>https://api.openweathermap.org/data/2.5/onecall?</w:t>
+      </w:r>
+      <w:r>
+        <w:rPr>
+          <w:rFonts w:ascii="Courier New" w:hAnsi="Courier New" w:cs="Courier New"/>
+          <w:color w:val="48484A"/>
+          <w:sz w:val="21"/>
+          <w:szCs w:val="21"/>
+          <w:shd w:val="clear" w:color="auto" w:fill="F2F2F2"/>
+        </w:rPr>
+        <w:t>units=imperial&amp;</w:t>
+      </w:r>
+      <w:r>
+        <w:rPr>
+          <w:rFonts w:ascii="Courier New" w:hAnsi="Courier New" w:cs="Courier New"/>
+          <w:color w:val="48484A"/>
+          <w:sz w:val="21"/>
+          <w:szCs w:val="21"/>
+          <w:shd w:val="clear" w:color="auto" w:fill="F2F2F2"/>
+        </w:rPr>
+        <w:t>lat=</w:t>
       </w:r>
       <w:r>
         <w:rPr>

</xml_diff>